<commit_message>
Updated the Forms layout and added models in the classes
</commit_message>
<xml_diff>
--- a/AcesWebAppDocumentation.docx
+++ b/AcesWebAppDocumentation.docx
@@ -22,15 +22,10 @@
         <w:p>
           <w:pPr>
             <w:pStyle w:val="TOAHeading"/>
-            <w:rPr>
-              <w:rFonts w:hint="eastAsia"/>
-            </w:rPr>
           </w:pPr>
           <w:r>
             <w:t>Table of Contents</w:t>
           </w:r>
-          <w:bookmarkStart w:id="0" w:name="_GoBack"/>
-          <w:bookmarkEnd w:id="0"/>
         </w:p>
         <w:p>
           <w:pPr>
@@ -1184,9 +1179,6 @@
         <w:p>
           <w:pPr>
             <w:pStyle w:val="TOC1"/>
-            <w:rPr>
-              <w:rFonts w:hint="eastAsia"/>
-            </w:rPr>
           </w:pPr>
           <w:r>
             <w:rPr>
@@ -1204,9 +1196,6 @@
           <w:ilvl w:val="0"/>
           <w:numId w:val="0"/>
         </w:numPr>
-        <w:rPr>
-          <w:rFonts w:hint="eastAsia"/>
-        </w:rPr>
       </w:pPr>
       <w:r>
         <w:br w:type="page"/>
@@ -1220,24 +1209,18 @@
           <w:numId w:val="7"/>
         </w:numPr>
         <w:spacing w:line="360" w:lineRule="auto"/>
-        <w:rPr>
-          <w:rFonts w:hint="eastAsia"/>
-        </w:rPr>
-      </w:pPr>
-      <w:bookmarkStart w:id="1" w:name="_Toc16191906"/>
+      </w:pPr>
+      <w:bookmarkStart w:id="0" w:name="_Toc16191906"/>
       <w:r>
         <w:lastRenderedPageBreak/>
         <w:t>Overview</w:t>
       </w:r>
-      <w:bookmarkEnd w:id="1"/>
+      <w:bookmarkEnd w:id="0"/>
     </w:p>
     <w:p>
       <w:pPr>
         <w:pStyle w:val="BodyText"/>
         <w:spacing w:line="360" w:lineRule="auto"/>
-        <w:rPr>
-          <w:rFonts w:hint="eastAsia"/>
-        </w:rPr>
       </w:pPr>
       <w:r>
         <w:t>Aces is a web application designed to make grading easier, catch cheaters using the student's git commit history, and to allow students to test their code on the server that will grade it. The students get a unit test containing a git commit function that does a git commit every time the student tests their code. Aces uses the number and frequency of commits to determine how likely it is a student cheated.</w:t>
@@ -1247,29 +1230,15 @@
       <w:pPr>
         <w:pStyle w:val="BodyText"/>
         <w:spacing w:line="360" w:lineRule="auto"/>
-        <w:rPr>
-          <w:rFonts w:hint="eastAsia"/>
-        </w:rPr>
-      </w:pPr>
-      <w:r>
-        <w:t xml:space="preserve">Aces makes grading easier by pulling each student’s code from their git repository, compiling it, and then grading it. The grader will see a list of all of the </w:t>
-      </w:r>
-      <w:proofErr w:type="gramStart"/>
-      <w:r>
-        <w:t>students</w:t>
-      </w:r>
-      <w:proofErr w:type="gramEnd"/>
-      <w:r>
-        <w:t xml:space="preserve"> assignments with the students names,  grades, and a rating of how likely they cheated. The grader may also look at the reasons a student was given a certain rating.</w:t>
+      </w:pPr>
+      <w:r>
+        <w:t>Aces makes grading easier by pulling each student’s code from their git repository, compiling it, and then grading it. The grader will see a list of all of the students assignments with the students names,  grades, and a rating of how likely they cheated. The grader may also look at the reasons a student was given a certain rating.</w:t>
       </w:r>
     </w:p>
     <w:p>
       <w:pPr>
         <w:pStyle w:val="BodyText"/>
         <w:spacing w:line="360" w:lineRule="auto"/>
-        <w:rPr>
-          <w:rFonts w:hint="eastAsia"/>
-        </w:rPr>
       </w:pPr>
       <w:r>
         <w:t>Students may test their code by uploading it to the Aces student page, along with their unit test. The top priority for continuing the Aces project is security. Some of the things that need to be done are:</w:t>
@@ -1283,9 +1252,6 @@
           <w:numId w:val="18"/>
         </w:numPr>
         <w:spacing w:line="360" w:lineRule="auto"/>
-        <w:rPr>
-          <w:rFonts w:hint="eastAsia"/>
-        </w:rPr>
       </w:pPr>
       <w:r>
         <w:t>Make it so code the students upload is not able to damage the server or anything on it</w:t>
@@ -1299,9 +1265,6 @@
           <w:numId w:val="18"/>
         </w:numPr>
         <w:spacing w:line="360" w:lineRule="auto"/>
-        <w:rPr>
-          <w:rFonts w:hint="eastAsia"/>
-        </w:rPr>
       </w:pPr>
       <w:r>
         <w:t>Change how the instructor logs in to GitHub, so that it is no longer plain text</w:t>
@@ -1315,9 +1278,6 @@
           <w:numId w:val="18"/>
         </w:numPr>
         <w:spacing w:line="360" w:lineRule="auto"/>
-        <w:rPr>
-          <w:rFonts w:hint="eastAsia"/>
-        </w:rPr>
       </w:pPr>
       <w:r>
         <w:t>Make the professor screen inaccessible to the students</w:t>
@@ -1331,9 +1291,6 @@
           <w:numId w:val="18"/>
         </w:numPr>
         <w:spacing w:line="360" w:lineRule="auto"/>
-        <w:rPr>
-          <w:rFonts w:hint="eastAsia"/>
-        </w:rPr>
       </w:pPr>
       <w:r>
         <w:t>Save assignment data in .net core Session data</w:t>
@@ -1347,9 +1304,6 @@
           <w:numId w:val="18"/>
         </w:numPr>
         <w:spacing w:line="360" w:lineRule="auto"/>
-        <w:rPr>
-          <w:rFonts w:hint="eastAsia"/>
-        </w:rPr>
       </w:pPr>
       <w:r>
         <w:t>Validate input</w:t>
@@ -1363,9 +1317,6 @@
           <w:numId w:val="18"/>
         </w:numPr>
         <w:spacing w:line="360" w:lineRule="auto"/>
-        <w:rPr>
-          <w:rFonts w:hint="eastAsia"/>
-        </w:rPr>
       </w:pPr>
       <w:r>
         <w:t>Handle problems with student's code</w:t>
@@ -1375,9 +1326,6 @@
       <w:pPr>
         <w:pStyle w:val="BodyText"/>
         <w:spacing w:line="360" w:lineRule="auto"/>
-        <w:rPr>
-          <w:rFonts w:hint="eastAsia"/>
-        </w:rPr>
       </w:pPr>
       <w:r>
         <w:t>Some lower priority things that could be done are:</w:t>
@@ -1391,9 +1339,6 @@
           <w:numId w:val="19"/>
         </w:numPr>
         <w:spacing w:line="360" w:lineRule="auto"/>
-        <w:rPr>
-          <w:rFonts w:hint="eastAsia"/>
-        </w:rPr>
       </w:pPr>
       <w:r>
         <w:t>add more anti-cheating features (</w:t>
@@ -1415,18 +1360,15 @@
           <w:numId w:val="19"/>
         </w:numPr>
         <w:spacing w:line="360" w:lineRule="auto"/>
-        <w:rPr>
-          <w:rFonts w:hint="eastAsia"/>
-        </w:rPr>
       </w:pPr>
       <w:r>
         <w:t xml:space="preserve">Compile and run student's code </w:t>
       </w:r>
-      <w:bookmarkStart w:id="2" w:name="__DdeLink__356_4192261904"/>
+      <w:bookmarkStart w:id="1" w:name="__DdeLink__356_4192261904"/>
       <w:r>
         <w:t xml:space="preserve">asynchronously </w:t>
       </w:r>
-      <w:bookmarkEnd w:id="2"/>
+      <w:bookmarkEnd w:id="1"/>
     </w:p>
     <w:p>
       <w:pPr>
@@ -1436,15 +1378,12 @@
           <w:numId w:val="7"/>
         </w:numPr>
         <w:spacing w:line="360" w:lineRule="auto"/>
-        <w:rPr>
-          <w:rFonts w:hint="eastAsia"/>
-        </w:rPr>
-      </w:pPr>
-      <w:bookmarkStart w:id="3" w:name="_Toc16191907"/>
+      </w:pPr>
+      <w:bookmarkStart w:id="2" w:name="_Toc16191907"/>
       <w:r>
         <w:t>GitHub Classroom Instructions</w:t>
       </w:r>
-      <w:bookmarkEnd w:id="3"/>
+      <w:bookmarkEnd w:id="2"/>
     </w:p>
     <w:p>
       <w:pPr>
@@ -1454,15 +1393,12 @@
           <w:numId w:val="7"/>
         </w:numPr>
         <w:spacing w:line="360" w:lineRule="auto"/>
-        <w:rPr>
-          <w:rFonts w:hint="eastAsia"/>
-        </w:rPr>
-      </w:pPr>
-      <w:bookmarkStart w:id="4" w:name="_Toc16191908"/>
+      </w:pPr>
+      <w:bookmarkStart w:id="3" w:name="_Toc16191908"/>
       <w:r>
         <w:t>Instructor Instructions</w:t>
       </w:r>
-      <w:bookmarkEnd w:id="4"/>
+      <w:bookmarkEnd w:id="3"/>
     </w:p>
     <w:p>
       <w:pPr>
@@ -1472,15 +1408,12 @@
           <w:numId w:val="7"/>
         </w:numPr>
         <w:spacing w:line="360" w:lineRule="auto"/>
-        <w:rPr>
-          <w:rFonts w:hint="eastAsia"/>
-        </w:rPr>
-      </w:pPr>
-      <w:bookmarkStart w:id="5" w:name="_Toc16191909"/>
+      </w:pPr>
+      <w:bookmarkStart w:id="4" w:name="_Toc16191909"/>
       <w:r>
         <w:t>GitHub Classroom Setup</w:t>
       </w:r>
-      <w:bookmarkEnd w:id="5"/>
+      <w:bookmarkEnd w:id="4"/>
     </w:p>
     <w:p>
       <w:pPr>
@@ -1489,9 +1422,6 @@
           <w:numId w:val="9"/>
         </w:numPr>
         <w:spacing w:line="360" w:lineRule="auto"/>
-        <w:rPr>
-          <w:rFonts w:hint="eastAsia"/>
-        </w:rPr>
       </w:pPr>
       <w:r>
         <w:t>Go to github.com and sign in</w:t>
@@ -1504,9 +1434,6 @@
           <w:numId w:val="9"/>
         </w:numPr>
         <w:spacing w:line="360" w:lineRule="auto"/>
-        <w:rPr>
-          <w:rFonts w:hint="eastAsia"/>
-        </w:rPr>
       </w:pPr>
       <w:r>
         <w:t>Create a new organization</w:t>
@@ -1519,9 +1446,6 @@
           <w:numId w:val="9"/>
         </w:numPr>
         <w:spacing w:line="360" w:lineRule="auto"/>
-        <w:rPr>
-          <w:rFonts w:hint="eastAsia"/>
-        </w:rPr>
       </w:pPr>
       <w:r>
         <w:rPr>
@@ -1585,9 +1509,6 @@
           <w:numId w:val="9"/>
         </w:numPr>
         <w:spacing w:line="360" w:lineRule="auto"/>
-        <w:rPr>
-          <w:rFonts w:hint="eastAsia"/>
-        </w:rPr>
       </w:pPr>
       <w:r>
         <w:t>Create a new repository for the starter code of the assignment you what to add. (Make sure to add *.</w:t>
@@ -1616,9 +1537,6 @@
           <w:numId w:val="9"/>
         </w:numPr>
         <w:spacing w:line="360" w:lineRule="auto"/>
-        <w:rPr>
-          <w:rFonts w:hint="eastAsia"/>
-        </w:rPr>
       </w:pPr>
       <w:r>
         <w:t>Go to classroom.github.com, sign in, and authorize GitHub</w:t>
@@ -1631,13 +1549,9 @@
           <w:numId w:val="9"/>
         </w:numPr>
         <w:spacing w:line="360" w:lineRule="auto"/>
+      </w:pPr>
+      <w:r>
         <w:rPr>
-          <w:rFonts w:hint="eastAsia"/>
-        </w:rPr>
-      </w:pPr>
-      <w:r>
-        <w:rPr>
-          <w:rFonts w:hint="eastAsia"/>
           <w:noProof/>
         </w:rPr>
         <w:pict>
@@ -1658,9 +1572,6 @@
           <w:numId w:val="9"/>
         </w:numPr>
         <w:spacing w:line="360" w:lineRule="auto"/>
-        <w:rPr>
-          <w:rFonts w:hint="eastAsia"/>
-        </w:rPr>
       </w:pPr>
       <w:r>
         <w:rPr>
@@ -1723,9 +1634,6 @@
           <w:numId w:val="9"/>
         </w:numPr>
         <w:spacing w:line="360" w:lineRule="auto"/>
-        <w:rPr>
-          <w:rFonts w:hint="eastAsia"/>
-        </w:rPr>
       </w:pPr>
       <w:r>
         <w:rPr>
@@ -1788,9 +1696,6 @@
           <w:numId w:val="9"/>
         </w:numPr>
         <w:spacing w:line="360" w:lineRule="auto"/>
-        <w:rPr>
-          <w:rFonts w:hint="eastAsia"/>
-        </w:rPr>
       </w:pPr>
       <w:r>
         <w:rPr>
@@ -1854,9 +1759,6 @@
           <w:numId w:val="9"/>
         </w:numPr>
         <w:spacing w:line="360" w:lineRule="auto"/>
-        <w:rPr>
-          <w:rFonts w:hint="eastAsia"/>
-        </w:rPr>
       </w:pPr>
       <w:r>
         <w:t>Click create an individual assignment</w:t>
@@ -1869,9 +1771,6 @@
           <w:numId w:val="9"/>
         </w:numPr>
         <w:spacing w:line="360" w:lineRule="auto"/>
-        <w:rPr>
-          <w:rFonts w:hint="eastAsia"/>
-        </w:rPr>
       </w:pPr>
     </w:p>
     <w:p>
@@ -1881,20 +1780,9 @@
           <w:numId w:val="9"/>
         </w:numPr>
         <w:spacing w:line="360" w:lineRule="auto"/>
-        <w:rPr>
-          <w:rFonts w:hint="eastAsia"/>
-        </w:rPr>
-      </w:pPr>
-      <w:r>
-        <w:t xml:space="preserve">Enter an assignment name &amp; assignment repository prefix. (It is recommended to make these </w:t>
-      </w:r>
-      <w:proofErr w:type="gramStart"/>
-      <w:r>
-        <w:t>exactly the same</w:t>
-      </w:r>
-      <w:proofErr w:type="gramEnd"/>
-      <w:r>
-        <w:t>, because in the Aces program when it asks for the assignment name it is really asking for the assignment repository prefix.)</w:t>
+      </w:pPr>
+      <w:r>
+        <w:t>Enter an assignment name &amp; assignment repository prefix. (It is recommended to make these exactly the same, because in the Aces program when it asks for the assignment name it is really asking for the assignment repository prefix.)</w:t>
       </w:r>
     </w:p>
     <w:p>
@@ -1904,9 +1792,6 @@
           <w:numId w:val="9"/>
         </w:numPr>
         <w:spacing w:line="360" w:lineRule="auto"/>
-        <w:rPr>
-          <w:rFonts w:hint="eastAsia"/>
-        </w:rPr>
       </w:pPr>
       <w:r>
         <w:t>Add the starter code repository you created in step 4</w:t>
@@ -1919,9 +1804,6 @@
           <w:numId w:val="9"/>
         </w:numPr>
         <w:spacing w:line="360" w:lineRule="auto"/>
-        <w:rPr>
-          <w:rFonts w:hint="eastAsia"/>
-        </w:rPr>
       </w:pPr>
       <w:r>
         <w:rPr>
@@ -1980,13 +1862,9 @@
     <w:p>
       <w:pPr>
         <w:spacing w:line="360" w:lineRule="auto"/>
+      </w:pPr>
+      <w:r>
         <w:rPr>
-          <w:rFonts w:hint="eastAsia"/>
-        </w:rPr>
-      </w:pPr>
-      <w:r>
-        <w:rPr>
-          <w:rFonts w:hint="eastAsia"/>
           <w:noProof/>
         </w:rPr>
         <w:lastRenderedPageBreak/>
@@ -2052,15 +1930,12 @@
           <w:ilvl w:val="2"/>
           <w:numId w:val="7"/>
         </w:numPr>
-        <w:rPr>
-          <w:rFonts w:hint="eastAsia"/>
-        </w:rPr>
-      </w:pPr>
-      <w:bookmarkStart w:id="6" w:name="_Toc16191910"/>
+      </w:pPr>
+      <w:bookmarkStart w:id="5" w:name="_Toc16191910"/>
       <w:r>
         <w:t>Downloading the Class Roster</w:t>
       </w:r>
-      <w:bookmarkEnd w:id="6"/>
+      <w:bookmarkEnd w:id="5"/>
     </w:p>
     <w:p>
       <w:pPr>
@@ -2070,9 +1945,6 @@
           <w:numId w:val="10"/>
         </w:numPr>
         <w:spacing w:line="360" w:lineRule="auto"/>
-        <w:rPr>
-          <w:rFonts w:hint="eastAsia"/>
-        </w:rPr>
       </w:pPr>
       <w:r>
         <w:t>Go to manage classroom.</w:t>
@@ -2086,13 +1958,9 @@
           <w:numId w:val="10"/>
         </w:numPr>
         <w:spacing w:line="360" w:lineRule="auto"/>
+      </w:pPr>
+      <w:r>
         <w:rPr>
-          <w:rFonts w:hint="eastAsia"/>
-        </w:rPr>
-      </w:pPr>
-      <w:r>
-        <w:rPr>
-          <w:rFonts w:hint="eastAsia"/>
           <w:noProof/>
         </w:rPr>
         <w:lastRenderedPageBreak/>
@@ -2105,7 +1973,6 @@
       </w:r>
       <w:r>
         <w:rPr>
-          <w:rFonts w:hint="eastAsia"/>
           <w:noProof/>
         </w:rPr>
         <w:pict>
@@ -2114,7 +1981,6 @@
       </w:r>
       <w:r>
         <w:rPr>
-          <w:rFonts w:hint="eastAsia"/>
           <w:noProof/>
         </w:rPr>
         <w:pict>
@@ -2233,14 +2099,10 @@
           <w:numId w:val="7"/>
         </w:numPr>
         <w:spacing w:line="360" w:lineRule="auto"/>
+      </w:pPr>
+      <w:bookmarkStart w:id="6" w:name="_Toc16191911"/>
+      <w:r>
         <w:rPr>
-          <w:rFonts w:hint="eastAsia"/>
-        </w:rPr>
-      </w:pPr>
-      <w:bookmarkStart w:id="7" w:name="_Toc16191911"/>
-      <w:r>
-        <w:rPr>
-          <w:rFonts w:hint="eastAsia"/>
           <w:noProof/>
         </w:rPr>
         <w:pict>
@@ -2252,7 +2114,6 @@
       </w:r>
       <w:r>
         <w:rPr>
-          <w:rFonts w:hint="eastAsia"/>
           <w:noProof/>
         </w:rPr>
         <w:pict>
@@ -2269,14 +2130,11 @@
         </w:rPr>
         <w:t>Student Instructions</w:t>
       </w:r>
-      <w:bookmarkEnd w:id="7"/>
+      <w:bookmarkEnd w:id="6"/>
     </w:p>
     <w:p>
       <w:pPr>
         <w:spacing w:line="360" w:lineRule="auto"/>
-        <w:rPr>
-          <w:rFonts w:hint="eastAsia"/>
-        </w:rPr>
       </w:pPr>
       <w:r>
         <w:rPr>
@@ -2289,9 +2147,6 @@
     <w:p>
       <w:pPr>
         <w:spacing w:line="360" w:lineRule="auto"/>
-        <w:rPr>
-          <w:rFonts w:hint="eastAsia"/>
-        </w:rPr>
       </w:pPr>
       <w:r>
         <w:t>Students must have or create a GitHub account.</w:t>
@@ -2305,9 +2160,6 @@
           <w:numId w:val="8"/>
         </w:numPr>
         <w:spacing w:line="360" w:lineRule="auto"/>
-        <w:rPr>
-          <w:rFonts w:hint="eastAsia"/>
-        </w:rPr>
       </w:pPr>
       <w:r>
         <w:t>Students can create an account by following the instructions below:</w:t>
@@ -2321,9 +2173,6 @@
           <w:numId w:val="8"/>
         </w:numPr>
         <w:spacing w:line="360" w:lineRule="auto"/>
-        <w:rPr>
-          <w:rFonts w:hint="eastAsia"/>
-        </w:rPr>
       </w:pPr>
       <w:r>
         <w:t>First go to github.com</w:t>
@@ -2337,9 +2186,6 @@
           <w:numId w:val="8"/>
         </w:numPr>
         <w:spacing w:line="360" w:lineRule="auto"/>
-        <w:rPr>
-          <w:rFonts w:hint="eastAsia"/>
-        </w:rPr>
       </w:pPr>
       <w:r>
         <w:t>Next, on the top right corner of the page, click on Sign Up or they can click on Sign Up for GitHub in the center of the homepage</w:t>
@@ -2353,9 +2199,6 @@
           <w:numId w:val="8"/>
         </w:numPr>
         <w:spacing w:line="360" w:lineRule="auto"/>
-        <w:rPr>
-          <w:rFonts w:hint="eastAsia"/>
-        </w:rPr>
       </w:pPr>
       <w:r>
         <w:t>Then, create a username and password</w:t>
@@ -2369,9 +2212,6 @@
           <w:numId w:val="8"/>
         </w:numPr>
         <w:spacing w:line="360" w:lineRule="auto"/>
-        <w:rPr>
-          <w:rFonts w:hint="eastAsia"/>
-        </w:rPr>
       </w:pPr>
       <w:r>
         <w:t>Finally, after that, choose the free account option for the subscription</w:t>
@@ -2385,20 +2225,9 @@
           <w:numId w:val="8"/>
         </w:numPr>
         <w:spacing w:line="360" w:lineRule="auto"/>
-        <w:rPr>
-          <w:rFonts w:hint="eastAsia"/>
-        </w:rPr>
-      </w:pPr>
-      <w:r>
-        <w:t xml:space="preserve">This must be done </w:t>
-      </w:r>
-      <w:proofErr w:type="gramStart"/>
-      <w:r>
-        <w:t>in order for</w:t>
-      </w:r>
-      <w:proofErr w:type="gramEnd"/>
-      <w:r>
-        <w:t xml:space="preserve"> students to submit their assignments and receive a grade for their work.</w:t>
+      </w:pPr>
+      <w:r>
+        <w:t>This must be done in order for students to submit their assignments and receive a grade for their work.</w:t>
       </w:r>
     </w:p>
     <w:p>
@@ -2409,9 +2238,6 @@
           <w:numId w:val="8"/>
         </w:numPr>
         <w:spacing w:line="360" w:lineRule="auto"/>
-        <w:rPr>
-          <w:rFonts w:hint="eastAsia"/>
-        </w:rPr>
       </w:pPr>
       <w:r>
         <w:lastRenderedPageBreak/>
@@ -2426,9 +2252,6 @@
           <w:numId w:val="8"/>
         </w:numPr>
         <w:spacing w:line="360" w:lineRule="auto"/>
-        <w:rPr>
-          <w:rFonts w:hint="eastAsia"/>
-        </w:rPr>
       </w:pPr>
       <w:r>
         <w:t>Students will click on the link which will take them to a GitHub Classroom page where they will locate their name and add themselves to the classroom.</w:t>
@@ -2442,9 +2265,6 @@
           <w:numId w:val="8"/>
         </w:numPr>
         <w:spacing w:line="360" w:lineRule="auto"/>
-        <w:rPr>
-          <w:rFonts w:hint="eastAsia"/>
-        </w:rPr>
       </w:pPr>
       <w:r>
         <w:t>Once they are added to the classroom the students will then be able to clone the repos to their assignments when the professor sends out the links to clone them.</w:t>
@@ -2458,20 +2278,9 @@
           <w:numId w:val="8"/>
         </w:numPr>
         <w:spacing w:line="360" w:lineRule="auto"/>
-        <w:rPr>
-          <w:rFonts w:hint="eastAsia"/>
-        </w:rPr>
-      </w:pPr>
-      <w:r>
-        <w:t xml:space="preserve">Students will then clone the </w:t>
-      </w:r>
-      <w:proofErr w:type="gramStart"/>
-      <w:r>
-        <w:t>repository, and</w:t>
-      </w:r>
-      <w:proofErr w:type="gramEnd"/>
-      <w:r>
-        <w:t xml:space="preserve"> complete the work on their local machines.</w:t>
+      </w:pPr>
+      <w:r>
+        <w:t>Students will then clone the repository, and complete the work on their local machines.</w:t>
       </w:r>
     </w:p>
     <w:p>
@@ -2482,9 +2291,6 @@
           <w:numId w:val="8"/>
         </w:numPr>
         <w:spacing w:line="360" w:lineRule="auto"/>
-        <w:rPr>
-          <w:rFonts w:hint="eastAsia"/>
-        </w:rPr>
       </w:pPr>
       <w:r>
         <w:t>In order to submit the assignment, the student will complete the following steps</w:t>
@@ -2498,18 +2304,10 @@
           <w:numId w:val="8"/>
         </w:numPr>
         <w:spacing w:line="360" w:lineRule="auto"/>
-        <w:rPr>
-          <w:rFonts w:hint="eastAsia"/>
-        </w:rPr>
-      </w:pPr>
-      <w:r>
-        <w:t xml:space="preserve">Git </w:t>
-      </w:r>
-      <w:proofErr w:type="gramStart"/>
-      <w:r>
-        <w:t>add</w:t>
-      </w:r>
-      <w:proofErr w:type="gramEnd"/>
+      </w:pPr>
+      <w:r>
+        <w:t>Git add</w:t>
+      </w:r>
     </w:p>
     <w:p>
       <w:pPr>
@@ -2519,9 +2317,6 @@
           <w:numId w:val="8"/>
         </w:numPr>
         <w:spacing w:line="360" w:lineRule="auto"/>
-        <w:rPr>
-          <w:rFonts w:hint="eastAsia"/>
-        </w:rPr>
       </w:pPr>
       <w:r>
         <w:t xml:space="preserve">Git commit </w:t>
@@ -2535,9 +2330,6 @@
           <w:numId w:val="8"/>
         </w:numPr>
         <w:spacing w:line="360" w:lineRule="auto"/>
-        <w:rPr>
-          <w:rFonts w:hint="eastAsia"/>
-        </w:rPr>
       </w:pPr>
       <w:r>
         <w:t>Git push</w:t>
@@ -2546,9 +2338,6 @@
     <w:p>
       <w:pPr>
         <w:spacing w:line="360" w:lineRule="auto"/>
-        <w:rPr>
-          <w:rFonts w:hint="eastAsia"/>
-        </w:rPr>
       </w:pPr>
     </w:p>
     <w:p>
@@ -2559,15 +2348,12 @@
           <w:numId w:val="7"/>
         </w:numPr>
         <w:spacing w:line="360" w:lineRule="auto"/>
-        <w:rPr>
-          <w:rFonts w:hint="eastAsia"/>
-        </w:rPr>
-      </w:pPr>
-      <w:bookmarkStart w:id="8" w:name="_Toc16191912"/>
+      </w:pPr>
+      <w:bookmarkStart w:id="7" w:name="_Toc16191912"/>
       <w:r>
         <w:t>Aces</w:t>
       </w:r>
-      <w:bookmarkEnd w:id="8"/>
+      <w:bookmarkEnd w:id="7"/>
     </w:p>
     <w:p>
       <w:pPr>
@@ -2577,15 +2363,12 @@
           <w:numId w:val="7"/>
         </w:numPr>
         <w:spacing w:line="360" w:lineRule="auto"/>
-        <w:rPr>
-          <w:rFonts w:hint="eastAsia"/>
-        </w:rPr>
-      </w:pPr>
-      <w:bookmarkStart w:id="9" w:name="_Toc16191913"/>
+      </w:pPr>
+      <w:bookmarkStart w:id="8" w:name="_Toc16191913"/>
       <w:r>
         <w:t>Student Use</w:t>
       </w:r>
-      <w:bookmarkEnd w:id="9"/>
+      <w:bookmarkEnd w:id="8"/>
     </w:p>
     <w:p>
       <w:pPr>
@@ -2595,9 +2378,6 @@
           <w:numId w:val="13"/>
         </w:numPr>
         <w:spacing w:line="360" w:lineRule="auto"/>
-        <w:rPr>
-          <w:rFonts w:hint="eastAsia"/>
-        </w:rPr>
       </w:pPr>
       <w:r>
         <w:t>Run the program. The homepage is the students page.</w:t>
@@ -2611,20 +2391,9 @@
           <w:numId w:val="13"/>
         </w:numPr>
         <w:spacing w:line="360" w:lineRule="auto"/>
-        <w:rPr>
-          <w:rFonts w:hint="eastAsia"/>
-        </w:rPr>
-      </w:pPr>
-      <w:r>
-        <w:t xml:space="preserve">Upload the </w:t>
-      </w:r>
-      <w:proofErr w:type="gramStart"/>
-      <w:r>
-        <w:t>students</w:t>
-      </w:r>
-      <w:proofErr w:type="gramEnd"/>
-      <w:r>
-        <w:t xml:space="preserve"> files.</w:t>
+      </w:pPr>
+      <w:r>
+        <w:t>Upload the students files.</w:t>
       </w:r>
     </w:p>
     <w:p>
@@ -2635,20 +2404,9 @@
           <w:numId w:val="13"/>
         </w:numPr>
         <w:spacing w:line="360" w:lineRule="auto"/>
-        <w:rPr>
-          <w:rFonts w:hint="eastAsia"/>
-        </w:rPr>
-      </w:pPr>
-      <w:r>
-        <w:t>Click browse under “Assignment Code</w:t>
-      </w:r>
-      <w:proofErr w:type="gramStart"/>
-      <w:r>
-        <w:t>”, and</w:t>
-      </w:r>
-      <w:proofErr w:type="gramEnd"/>
-      <w:r>
-        <w:t xml:space="preserve"> upload all the student assignment files (the </w:t>
+      </w:pPr>
+      <w:r>
+        <w:t xml:space="preserve">Click browse under “Assignment Code”, and upload all the student assignment files (the </w:t>
       </w:r>
       <w:proofErr w:type="spellStart"/>
       <w:r>
@@ -2667,20 +2425,9 @@
           <w:numId w:val="13"/>
         </w:numPr>
         <w:spacing w:line="360" w:lineRule="auto"/>
-        <w:rPr>
-          <w:rFonts w:hint="eastAsia"/>
-        </w:rPr>
-      </w:pPr>
-      <w:r>
-        <w:t>Click browse under “Unit Test Code</w:t>
-      </w:r>
-      <w:proofErr w:type="gramStart"/>
-      <w:r>
-        <w:t>”, and</w:t>
-      </w:r>
-      <w:proofErr w:type="gramEnd"/>
-      <w:r>
-        <w:t xml:space="preserve"> upload the students unit test.</w:t>
+      </w:pPr>
+      <w:r>
+        <w:t>Click browse under “Unit Test Code”, and upload the students unit test.</w:t>
       </w:r>
     </w:p>
     <w:p>
@@ -2691,9 +2438,6 @@
           <w:numId w:val="13"/>
         </w:numPr>
         <w:spacing w:line="360" w:lineRule="auto"/>
-        <w:rPr>
-          <w:rFonts w:hint="eastAsia"/>
-        </w:rPr>
       </w:pPr>
       <w:r>
         <w:t>Note: you should also be able to paste the code into text boxes below the browse buttons</w:t>
@@ -2707,9 +2451,6 @@
           <w:numId w:val="13"/>
         </w:numPr>
         <w:spacing w:line="360" w:lineRule="auto"/>
-        <w:rPr>
-          <w:rFonts w:hint="eastAsia"/>
-        </w:rPr>
       </w:pPr>
       <w:r>
         <w:t>Click “Upload and Run”. The output will be displayed in the output box</w:t>
@@ -2719,9 +2460,6 @@
       <w:pPr>
         <w:pStyle w:val="BodyText"/>
         <w:spacing w:line="360" w:lineRule="auto"/>
-        <w:rPr>
-          <w:rFonts w:hint="eastAsia"/>
-        </w:rPr>
       </w:pPr>
     </w:p>
     <w:p>
@@ -2732,23 +2470,17 @@
           <w:numId w:val="7"/>
         </w:numPr>
         <w:spacing w:line="360" w:lineRule="auto"/>
-        <w:rPr>
-          <w:rFonts w:hint="eastAsia"/>
-        </w:rPr>
-      </w:pPr>
-      <w:bookmarkStart w:id="10" w:name="_Toc16191914"/>
+      </w:pPr>
+      <w:bookmarkStart w:id="9" w:name="_Toc16191914"/>
       <w:r>
         <w:t>Instructor Use</w:t>
       </w:r>
-      <w:bookmarkEnd w:id="10"/>
+      <w:bookmarkEnd w:id="9"/>
     </w:p>
     <w:p>
       <w:pPr>
         <w:pStyle w:val="BodyText"/>
         <w:spacing w:line="360" w:lineRule="auto"/>
-        <w:rPr>
-          <w:rFonts w:hint="eastAsia"/>
-        </w:rPr>
       </w:pPr>
       <w:r>
         <w:t xml:space="preserve">To go to the Professor screen, add </w:t>
@@ -2788,16 +2520,13 @@
           <w:ilvl w:val="2"/>
           <w:numId w:val="4"/>
         </w:numPr>
-        <w:rPr>
-          <w:rFonts w:hint="eastAsia"/>
-        </w:rPr>
-      </w:pPr>
-      <w:bookmarkStart w:id="11" w:name="_Toc16191915"/>
+      </w:pPr>
+      <w:bookmarkStart w:id="10" w:name="_Toc16191915"/>
       <w:r>
         <w:lastRenderedPageBreak/>
         <w:t>Creating a Class</w:t>
       </w:r>
-      <w:bookmarkEnd w:id="11"/>
+      <w:bookmarkEnd w:id="10"/>
     </w:p>
     <w:p>
       <w:pPr>
@@ -2806,9 +2535,6 @@
           <w:ilvl w:val="0"/>
           <w:numId w:val="14"/>
         </w:numPr>
-        <w:rPr>
-          <w:rFonts w:hint="eastAsia"/>
-        </w:rPr>
       </w:pPr>
       <w:r>
         <w:t>Click the create class button.</w:t>
@@ -2821,9 +2547,6 @@
           <w:ilvl w:val="0"/>
           <w:numId w:val="14"/>
         </w:numPr>
-        <w:rPr>
-          <w:rFonts w:hint="eastAsia"/>
-        </w:rPr>
       </w:pPr>
       <w:r>
         <w:t xml:space="preserve">Enter the organization and class name (this is the organization and classroom you created in </w:t>
@@ -2844,9 +2567,6 @@
           <w:ilvl w:val="0"/>
           <w:numId w:val="14"/>
         </w:numPr>
-        <w:rPr>
-          <w:rFonts w:hint="eastAsia"/>
-        </w:rPr>
       </w:pPr>
       <w:r>
         <w:t xml:space="preserve">Upload the class roster (see the “Downloading the Class Roster” section under the </w:t>
@@ -2867,9 +2587,6 @@
           <w:ilvl w:val="0"/>
           <w:numId w:val="14"/>
         </w:numPr>
-        <w:rPr>
-          <w:rFonts w:hint="eastAsia"/>
-        </w:rPr>
       </w:pPr>
       <w:r>
         <w:t>Click create class.</w:t>
@@ -2882,15 +2599,12 @@
           <w:ilvl w:val="2"/>
           <w:numId w:val="4"/>
         </w:numPr>
-        <w:rPr>
-          <w:rFonts w:hint="eastAsia"/>
-        </w:rPr>
-      </w:pPr>
-      <w:bookmarkStart w:id="12" w:name="_Toc16191916"/>
+      </w:pPr>
+      <w:bookmarkStart w:id="11" w:name="_Toc16191916"/>
       <w:r>
         <w:t>Deleting a Class</w:t>
       </w:r>
-      <w:bookmarkEnd w:id="12"/>
+      <w:bookmarkEnd w:id="11"/>
     </w:p>
     <w:p>
       <w:pPr>
@@ -2899,9 +2613,6 @@
           <w:ilvl w:val="0"/>
           <w:numId w:val="15"/>
         </w:numPr>
-        <w:rPr>
-          <w:rFonts w:hint="eastAsia"/>
-        </w:rPr>
       </w:pPr>
       <w:r>
         <w:t>Choose the class you want to delete from the drop-down box next to the delete class button.</w:t>
@@ -2914,9 +2625,6 @@
           <w:ilvl w:val="0"/>
           <w:numId w:val="15"/>
         </w:numPr>
-        <w:rPr>
-          <w:rFonts w:hint="eastAsia"/>
-        </w:rPr>
       </w:pPr>
       <w:r>
         <w:t>Click delete class.</w:t>
@@ -2929,9 +2637,6 @@
           <w:ilvl w:val="0"/>
           <w:numId w:val="15"/>
         </w:numPr>
-        <w:rPr>
-          <w:rFonts w:hint="eastAsia"/>
-        </w:rPr>
       </w:pPr>
       <w:r>
         <w:t>After you are taken to another screen saying the class has been deleted, click the browsers back button.</w:t>
@@ -2944,15 +2649,12 @@
           <w:ilvl w:val="2"/>
           <w:numId w:val="4"/>
         </w:numPr>
-        <w:rPr>
-          <w:rFonts w:hint="eastAsia"/>
-        </w:rPr>
-      </w:pPr>
-      <w:bookmarkStart w:id="13" w:name="_Toc16191917"/>
+      </w:pPr>
+      <w:bookmarkStart w:id="12" w:name="_Toc16191917"/>
       <w:r>
         <w:t>Running the Program</w:t>
       </w:r>
-      <w:bookmarkEnd w:id="13"/>
+      <w:bookmarkEnd w:id="12"/>
     </w:p>
     <w:p>
       <w:pPr>
@@ -2961,9 +2663,6 @@
           <w:ilvl w:val="0"/>
           <w:numId w:val="4"/>
         </w:numPr>
-        <w:rPr>
-          <w:rFonts w:hint="eastAsia"/>
-        </w:rPr>
       </w:pPr>
       <w:r>
         <w:t xml:space="preserve"> Choose the class from the drop-down.</w:t>
@@ -2976,20 +2675,9 @@
           <w:ilvl w:val="0"/>
           <w:numId w:val="4"/>
         </w:numPr>
-        <w:rPr>
-          <w:rFonts w:hint="eastAsia"/>
-        </w:rPr>
-      </w:pPr>
-      <w:r>
-        <w:t xml:space="preserve"> Enter the assignment name (remember this is </w:t>
-      </w:r>
-      <w:proofErr w:type="gramStart"/>
-      <w:r>
-        <w:t>actually the</w:t>
-      </w:r>
-      <w:proofErr w:type="gramEnd"/>
-      <w:r>
-        <w:t xml:space="preserve"> assignment repository prefix. If you go to the assignment in GitHub classroom you can find this in the URL.)</w:t>
+      </w:pPr>
+      <w:r>
+        <w:t xml:space="preserve"> Enter the assignment name (remember this is actually the assignment repository prefix. If you go to the assignment in GitHub classroom you can find this in the URL.)</w:t>
       </w:r>
     </w:p>
     <w:p>
@@ -2999,9 +2687,6 @@
           <w:ilvl w:val="0"/>
           <w:numId w:val="4"/>
         </w:numPr>
-        <w:rPr>
-          <w:rFonts w:hint="eastAsia"/>
-        </w:rPr>
       </w:pPr>
       <w:r>
         <w:t xml:space="preserve"> Enter the security key the instructor unit test uses to grade the assignment.</w:t>
@@ -3014,9 +2699,6 @@
           <w:ilvl w:val="0"/>
           <w:numId w:val="4"/>
         </w:numPr>
-        <w:rPr>
-          <w:rFonts w:hint="eastAsia"/>
-        </w:rPr>
       </w:pPr>
       <w:r>
         <w:t xml:space="preserve"> Enter the GitHub username &amp; password for the GitHub classroom account.</w:t>
@@ -3029,9 +2711,6 @@
           <w:ilvl w:val="0"/>
           <w:numId w:val="4"/>
         </w:numPr>
-        <w:rPr>
-          <w:rFonts w:hint="eastAsia"/>
-        </w:rPr>
       </w:pPr>
       <w:r>
         <w:t xml:space="preserve"> Upload the instructor unit test (not the student version).</w:t>
@@ -3044,9 +2723,6 @@
           <w:ilvl w:val="0"/>
           <w:numId w:val="4"/>
         </w:numPr>
-        <w:rPr>
-          <w:rFonts w:hint="eastAsia"/>
-        </w:rPr>
       </w:pPr>
       <w:r>
         <w:t xml:space="preserve"> Click the “Check” button.</w:t>
@@ -3059,9 +2735,6 @@
           <w:ilvl w:val="0"/>
           <w:numId w:val="4"/>
         </w:numPr>
-        <w:rPr>
-          <w:rFonts w:hint="eastAsia"/>
-        </w:rPr>
       </w:pPr>
       <w:r>
         <w:t xml:space="preserve"> On the assignments screen it will show a rating showing how likely it is the student cheated (the section “Ratings (colors)” details what each color means) and the score they received. If the score is 0/0 the assignment did not compile.</w:t>
@@ -3074,9 +2747,6 @@
           <w:ilvl w:val="0"/>
           <w:numId w:val="4"/>
         </w:numPr>
-        <w:rPr>
-          <w:rFonts w:hint="eastAsia"/>
-        </w:rPr>
       </w:pPr>
       <w:r>
         <w:t xml:space="preserve"> Click on details next a student to see a list of reasons why they got that rating.</w:t>
@@ -3089,9 +2759,6 @@
           <w:ilvl w:val="0"/>
           <w:numId w:val="4"/>
         </w:numPr>
-        <w:rPr>
-          <w:rFonts w:hint="eastAsia"/>
-        </w:rPr>
       </w:pPr>
       <w:r>
         <w:t xml:space="preserve"> Click “Return to Assignments” to go back to the assignments screen (the browsers back button does not work)</w:t>
@@ -3104,38 +2771,23 @@
           <w:ilvl w:val="1"/>
           <w:numId w:val="2"/>
         </w:numPr>
-        <w:rPr>
-          <w:rFonts w:hint="eastAsia"/>
-        </w:rPr>
-      </w:pPr>
-      <w:bookmarkStart w:id="14" w:name="_Toc16191918"/>
+      </w:pPr>
+      <w:bookmarkStart w:id="13" w:name="_Toc16191918"/>
       <w:r>
         <w:t>Ratings (colors)</w:t>
       </w:r>
-      <w:bookmarkEnd w:id="14"/>
-    </w:p>
-    <w:p>
-      <w:pPr>
-        <w:rPr>
-          <w:rFonts w:hint="eastAsia"/>
-        </w:rPr>
-      </w:pPr>
+      <w:bookmarkEnd w:id="13"/>
+    </w:p>
+    <w:p>
       <w:r>
         <w:t>There are 3 levels of results, Green (lowest), Yellow, and Red (highest).</w:t>
       </w:r>
     </w:p>
-    <w:p>
-      <w:pPr>
-        <w:rPr>
-          <w:rFonts w:hint="eastAsia"/>
-        </w:rPr>
-      </w:pPr>
-    </w:p>
+    <w:p/>
     <w:p>
       <w:pPr>
         <w:pStyle w:val="BodyText"/>
         <w:rPr>
-          <w:rFonts w:hint="eastAsia"/>
           <w:b/>
           <w:bCs/>
           <w:sz w:val="26"/>
@@ -3153,21 +2805,11 @@
       </w:r>
     </w:p>
     <w:p>
-      <w:pPr>
-        <w:rPr>
-          <w:rFonts w:hint="eastAsia"/>
-        </w:rPr>
-      </w:pPr>
       <w:r>
         <w:t>These are students that have a high likelihood of having cheated</w:t>
       </w:r>
     </w:p>
     <w:p>
-      <w:pPr>
-        <w:rPr>
-          <w:rFonts w:hint="eastAsia"/>
-        </w:rPr>
-      </w:pPr>
       <w:r>
         <w:t>Rules</w:t>
       </w:r>
@@ -3179,9 +2821,6 @@
           <w:ilvl w:val="0"/>
           <w:numId w:val="16"/>
         </w:numPr>
-        <w:rPr>
-          <w:rFonts w:hint="eastAsia"/>
-        </w:rPr>
       </w:pPr>
       <w:r>
         <w:t>3 yellow marks</w:t>
@@ -3194,9 +2833,6 @@
           <w:ilvl w:val="0"/>
           <w:numId w:val="16"/>
         </w:numPr>
-        <w:rPr>
-          <w:rFonts w:hint="eastAsia"/>
-        </w:rPr>
       </w:pPr>
       <w:r>
         <w:lastRenderedPageBreak/>
@@ -3210,20 +2846,9 @@
           <w:ilvl w:val="0"/>
           <w:numId w:val="16"/>
         </w:numPr>
-        <w:rPr>
-          <w:rFonts w:hint="eastAsia"/>
-        </w:rPr>
-      </w:pPr>
-      <w:r>
-        <w:t xml:space="preserve">2 different authors once the students </w:t>
-      </w:r>
-      <w:proofErr w:type="gramStart"/>
-      <w:r>
-        <w:t>commits</w:t>
-      </w:r>
-      <w:proofErr w:type="gramEnd"/>
-      <w:r>
-        <w:t xml:space="preserve"> begin</w:t>
+      </w:pPr>
+      <w:r>
+        <w:t>2 different authors once the students commits begin</w:t>
       </w:r>
     </w:p>
     <w:p>
@@ -3233,25 +2858,14 @@
           <w:ilvl w:val="1"/>
           <w:numId w:val="16"/>
         </w:numPr>
-        <w:rPr>
-          <w:rFonts w:hint="eastAsia"/>
-        </w:rPr>
       </w:pPr>
       <w:r>
         <w:t xml:space="preserve">Right </w:t>
       </w:r>
-      <w:bookmarkStart w:id="15" w:name="_GoBack2"/>
-      <w:bookmarkEnd w:id="15"/>
-      <w:r>
-        <w:t xml:space="preserve">now, ACES </w:t>
-      </w:r>
-      <w:proofErr w:type="gramStart"/>
-      <w:r>
-        <w:t>looks</w:t>
-      </w:r>
-      <w:proofErr w:type="gramEnd"/>
-      <w:r>
-        <w:t xml:space="preserve"> for the author “Default”. This would be good to change, but will require a fair bit of refactoring</w:t>
+      <w:bookmarkStart w:id="14" w:name="_GoBack2"/>
+      <w:bookmarkEnd w:id="14"/>
+      <w:r>
+        <w:t>now, ACES looks for the author “Default”. This would be good to change, but will require a fair bit of refactoring</w:t>
       </w:r>
     </w:p>
     <w:p>
@@ -3261,16 +2875,12 @@
           <w:ilvl w:val="1"/>
           <w:numId w:val="3"/>
         </w:numPr>
-        <w:rPr>
-          <w:rFonts w:hint="eastAsia"/>
-        </w:rPr>
       </w:pPr>
     </w:p>
     <w:p>
       <w:pPr>
         <w:pStyle w:val="BodyText"/>
         <w:rPr>
-          <w:rFonts w:hint="eastAsia"/>
           <w:b/>
           <w:bCs/>
           <w:sz w:val="26"/>
@@ -3288,21 +2898,11 @@
       </w:r>
     </w:p>
     <w:p>
-      <w:pPr>
-        <w:rPr>
-          <w:rFonts w:hint="eastAsia"/>
-        </w:rPr>
-      </w:pPr>
       <w:r>
         <w:t>These students have a medium likelihood of having cheated</w:t>
       </w:r>
     </w:p>
     <w:p>
-      <w:pPr>
-        <w:rPr>
-          <w:rFonts w:hint="eastAsia"/>
-        </w:rPr>
-      </w:pPr>
       <w:r>
         <w:t>Rules</w:t>
       </w:r>
@@ -3314,9 +2914,6 @@
           <w:ilvl w:val="0"/>
           <w:numId w:val="17"/>
         </w:numPr>
-        <w:rPr>
-          <w:rFonts w:hint="eastAsia"/>
-        </w:rPr>
       </w:pPr>
       <w:r>
         <w:t>Less than 5 commits</w:t>
@@ -3329,9 +2926,6 @@
           <w:ilvl w:val="0"/>
           <w:numId w:val="17"/>
         </w:numPr>
-        <w:rPr>
-          <w:rFonts w:hint="eastAsia"/>
-        </w:rPr>
       </w:pPr>
       <w:r>
         <w:t>The average time between commits is lower than 2 standard deviation below the average</w:t>
@@ -3341,16 +2935,12 @@
       <w:pPr>
         <w:pStyle w:val="ListParagraph"/>
         <w:ind w:left="1440"/>
-        <w:rPr>
-          <w:rFonts w:hint="eastAsia"/>
-        </w:rPr>
       </w:pPr>
     </w:p>
     <w:p>
       <w:pPr>
         <w:pStyle w:val="BodyText"/>
         <w:rPr>
-          <w:rFonts w:hint="eastAsia"/>
           <w:b/>
           <w:bCs/>
           <w:sz w:val="26"/>
@@ -3368,11 +2958,6 @@
       </w:r>
     </w:p>
     <w:p>
-      <w:pPr>
-        <w:rPr>
-          <w:rFonts w:hint="eastAsia"/>
-        </w:rPr>
-      </w:pPr>
       <w:r>
         <w:t>These students have a low likelihood of having cheated. A green rating means that no yellow or red ratings were given, or that they were forcefully overwritten (rare/ not implemented).</w:t>
       </w:r>
@@ -3384,15 +2969,12 @@
           <w:ilvl w:val="1"/>
           <w:numId w:val="5"/>
         </w:numPr>
-        <w:rPr>
-          <w:rFonts w:hint="eastAsia"/>
-        </w:rPr>
-      </w:pPr>
-      <w:bookmarkStart w:id="16" w:name="_Toc16191919"/>
+      </w:pPr>
+      <w:bookmarkStart w:id="15" w:name="_Toc16191919"/>
       <w:r>
         <w:t>Code Explanation</w:t>
       </w:r>
-      <w:bookmarkEnd w:id="16"/>
+      <w:bookmarkEnd w:id="15"/>
       <w:r>
         <w:t xml:space="preserve"> </w:t>
       </w:r>
@@ -3404,21 +2986,17 @@
           <w:ilvl w:val="2"/>
           <w:numId w:val="5"/>
         </w:numPr>
-        <w:rPr>
-          <w:rFonts w:hint="eastAsia"/>
-        </w:rPr>
-      </w:pPr>
-      <w:bookmarkStart w:id="17" w:name="_Toc16191920"/>
+      </w:pPr>
+      <w:bookmarkStart w:id="16" w:name="_Toc16191920"/>
       <w:r>
         <w:t>Controllers</w:t>
       </w:r>
-      <w:bookmarkEnd w:id="17"/>
+      <w:bookmarkEnd w:id="16"/>
     </w:p>
     <w:p>
       <w:pPr>
         <w:pStyle w:val="BodyText"/>
         <w:rPr>
-          <w:rFonts w:hint="eastAsia"/>
           <w:b/>
         </w:rPr>
       </w:pPr>
@@ -3434,9 +3012,6 @@
     <w:p>
       <w:pPr>
         <w:pStyle w:val="BodyText"/>
-        <w:rPr>
-          <w:rFonts w:hint="eastAsia"/>
-        </w:rPr>
       </w:pPr>
       <w:r>
         <w:t xml:space="preserve">The </w:t>
@@ -3479,7 +3054,6 @@
       <w:pPr>
         <w:pStyle w:val="BodyText"/>
         <w:rPr>
-          <w:rFonts w:hint="eastAsia"/>
           <w:b/>
         </w:rPr>
       </w:pPr>
@@ -3495,9 +3069,6 @@
     <w:p>
       <w:pPr>
         <w:pStyle w:val="BodyText"/>
-        <w:rPr>
-          <w:rFonts w:hint="eastAsia"/>
-        </w:rPr>
       </w:pPr>
       <w:r>
         <w:t xml:space="preserve">This </w:t>
@@ -3536,7 +3107,6 @@
       <w:pPr>
         <w:pStyle w:val="BodyText"/>
         <w:rPr>
-          <w:rFonts w:hint="eastAsia"/>
           <w:b/>
         </w:rPr>
       </w:pPr>
@@ -3552,9 +3122,6 @@
     <w:p>
       <w:pPr>
         <w:pStyle w:val="BodyText"/>
-        <w:rPr>
-          <w:rFonts w:hint="eastAsia"/>
-        </w:rPr>
       </w:pPr>
       <w:r>
         <w:t>This controller uploads the submitted files, the student code and the student unit tests, or allows the student to enter their code in a textbox and creates files from it. It then compiles and runs the code and displays the output. It doesn’</w:t>
@@ -3589,9 +3156,6 @@
     <w:p>
       <w:pPr>
         <w:pStyle w:val="BodyText"/>
-        <w:rPr>
-          <w:rFonts w:hint="eastAsia"/>
-        </w:rPr>
       </w:pPr>
       <w:r>
         <w:t xml:space="preserve">  </w:t>
@@ -3604,15 +3168,12 @@
           <w:ilvl w:val="2"/>
           <w:numId w:val="5"/>
         </w:numPr>
-        <w:rPr>
-          <w:rFonts w:hint="eastAsia"/>
-        </w:rPr>
-      </w:pPr>
-      <w:bookmarkStart w:id="18" w:name="_Toc16191921"/>
+      </w:pPr>
+      <w:bookmarkStart w:id="17" w:name="_Toc16191921"/>
       <w:r>
         <w:t>Services</w:t>
       </w:r>
-      <w:bookmarkEnd w:id="18"/>
+      <w:bookmarkEnd w:id="17"/>
     </w:p>
     <w:p>
       <w:pPr>
@@ -3964,23 +3525,388 @@
         <w:t>instructor</w:t>
       </w:r>
       <w:r>
-        <w:t xml:space="preserve">, and test to make sure they </w:t>
-      </w:r>
-      <w:proofErr w:type="gramStart"/>
-      <w:r>
-        <w:t>are able to</w:t>
-      </w:r>
-      <w:proofErr w:type="gramEnd"/>
-      <w:r>
-        <w:t xml:space="preserve"> log in based on the info they game the program.</w:t>
-      </w:r>
+        <w:t>, and test to make sure they are able to log in based on the info they game the program.</w:t>
+      </w:r>
+    </w:p>
+    <w:p>
+      <w:pPr>
+        <w:pStyle w:val="Heading3"/>
+        <w:numPr>
+          <w:ilvl w:val="2"/>
+          <w:numId w:val="5"/>
+        </w:numPr>
+      </w:pPr>
+      <w:r>
+        <w:lastRenderedPageBreak/>
+        <w:t xml:space="preserve">Models and </w:t>
+      </w:r>
+      <w:proofErr w:type="spellStart"/>
+      <w:r>
+        <w:t>ViewModels</w:t>
+      </w:r>
+      <w:proofErr w:type="spellEnd"/>
     </w:p>
     <w:p>
       <w:pPr>
         <w:pStyle w:val="BodyText"/>
         <w:rPr>
-          <w:rFonts w:hint="eastAsia"/>
+          <w:b/>
+          <w:bCs/>
         </w:rPr>
+      </w:pPr>
+      <w:proofErr w:type="spellStart"/>
+      <w:r>
+        <w:rPr>
+          <w:b/>
+          <w:bCs/>
+        </w:rPr>
+        <w:t>Classroom.cs</w:t>
+      </w:r>
+      <w:proofErr w:type="spellEnd"/>
+    </w:p>
+    <w:p>
+      <w:pPr>
+        <w:pStyle w:val="BodyText"/>
+      </w:pPr>
+      <w:r>
+        <w:t>Instance of a classroom</w:t>
+      </w:r>
+      <w:r>
+        <w:t xml:space="preserve"> holds </w:t>
+      </w:r>
+      <w:proofErr w:type="spellStart"/>
+      <w:r>
+        <w:t>classId</w:t>
+      </w:r>
+      <w:proofErr w:type="spellEnd"/>
+      <w:r>
+        <w:t xml:space="preserve">, </w:t>
+      </w:r>
+      <w:proofErr w:type="spellStart"/>
+      <w:r>
+        <w:t>orgName</w:t>
+      </w:r>
+      <w:proofErr w:type="spellEnd"/>
+      <w:r>
+        <w:t xml:space="preserve">, and </w:t>
+      </w:r>
+      <w:proofErr w:type="spellStart"/>
+      <w:r>
+        <w:t>className</w:t>
+      </w:r>
+      <w:proofErr w:type="spellEnd"/>
+      <w:r>
+        <w:t>.</w:t>
+      </w:r>
+      <w:bookmarkStart w:id="18" w:name="_GoBack"/>
+      <w:bookmarkEnd w:id="18"/>
+    </w:p>
+    <w:p>
+      <w:pPr>
+        <w:pStyle w:val="BodyText"/>
+        <w:rPr>
+          <w:b/>
+          <w:bCs/>
+        </w:rPr>
+      </w:pPr>
+      <w:proofErr w:type="spellStart"/>
+      <w:r>
+        <w:rPr>
+          <w:b/>
+          <w:bCs/>
+        </w:rPr>
+        <w:t>IClassroomRepository</w:t>
+      </w:r>
+      <w:proofErr w:type="spellEnd"/>
+    </w:p>
+    <w:p>
+      <w:pPr>
+        <w:pStyle w:val="BodyText"/>
+      </w:pPr>
+      <w:r>
+        <w:t xml:space="preserve">Interface </w:t>
+      </w:r>
+      <w:r>
+        <w:t xml:space="preserve">class for </w:t>
+      </w:r>
+      <w:proofErr w:type="spellStart"/>
+      <w:r>
+        <w:t>ClassroomRepository</w:t>
+      </w:r>
+      <w:proofErr w:type="spellEnd"/>
+      <w:r>
+        <w:t>.</w:t>
+      </w:r>
+    </w:p>
+    <w:p>
+      <w:pPr>
+        <w:pStyle w:val="BodyText"/>
+        <w:rPr>
+          <w:b/>
+          <w:bCs/>
+        </w:rPr>
+      </w:pPr>
+      <w:proofErr w:type="spellStart"/>
+      <w:r>
+        <w:rPr>
+          <w:b/>
+          <w:bCs/>
+        </w:rPr>
+        <w:t>ClassroomRepository.cs</w:t>
+      </w:r>
+      <w:proofErr w:type="spellEnd"/>
+    </w:p>
+    <w:p>
+      <w:pPr>
+        <w:pStyle w:val="BodyText"/>
+      </w:pPr>
+      <w:r>
+        <w:t>Code to retrieve an instance of classroom from the database</w:t>
+      </w:r>
+      <w:r>
+        <w:t>.</w:t>
+      </w:r>
+    </w:p>
+    <w:p>
+      <w:pPr>
+        <w:pStyle w:val="BodyText"/>
+        <w:rPr>
+          <w:b/>
+          <w:bCs/>
+        </w:rPr>
+      </w:pPr>
+      <w:proofErr w:type="spellStart"/>
+      <w:r>
+        <w:rPr>
+          <w:b/>
+          <w:bCs/>
+        </w:rPr>
+        <w:t>AppDbContext</w:t>
+      </w:r>
+      <w:proofErr w:type="spellEnd"/>
+    </w:p>
+    <w:p>
+      <w:pPr>
+        <w:pStyle w:val="BodyText"/>
+      </w:pPr>
+      <w:r>
+        <w:t>Not necessarily a model but holds information on what classes will be interfacing with the database. In this case classrooms and students</w:t>
+      </w:r>
+      <w:r>
+        <w:t>.</w:t>
+      </w:r>
+    </w:p>
+    <w:p>
+      <w:pPr>
+        <w:pStyle w:val="BodyText"/>
+        <w:rPr>
+          <w:b/>
+          <w:bCs/>
+        </w:rPr>
+      </w:pPr>
+      <w:proofErr w:type="spellStart"/>
+      <w:r>
+        <w:rPr>
+          <w:b/>
+          <w:bCs/>
+        </w:rPr>
+        <w:t>Student.cs</w:t>
+      </w:r>
+      <w:proofErr w:type="spellEnd"/>
+    </w:p>
+    <w:p>
+      <w:pPr>
+        <w:pStyle w:val="BodyText"/>
+      </w:pPr>
+      <w:r>
+        <w:t xml:space="preserve">Holds and instance of a student. Contains id, </w:t>
+      </w:r>
+      <w:proofErr w:type="spellStart"/>
+      <w:r>
+        <w:t>classId</w:t>
+      </w:r>
+      <w:proofErr w:type="spellEnd"/>
+      <w:r>
+        <w:t xml:space="preserve">, </w:t>
+      </w:r>
+      <w:proofErr w:type="spellStart"/>
+      <w:r>
+        <w:t>githubUrsName</w:t>
+      </w:r>
+      <w:proofErr w:type="spellEnd"/>
+      <w:r>
+        <w:t xml:space="preserve">, </w:t>
+      </w:r>
+      <w:proofErr w:type="spellStart"/>
+      <w:r>
+        <w:t>githubEmail</w:t>
+      </w:r>
+      <w:proofErr w:type="spellEnd"/>
+      <w:r>
+        <w:t>, name</w:t>
+      </w:r>
+      <w:r>
+        <w:t>.</w:t>
+      </w:r>
+    </w:p>
+    <w:p>
+      <w:pPr>
+        <w:pStyle w:val="BodyText"/>
+        <w:rPr>
+          <w:b/>
+          <w:bCs/>
+        </w:rPr>
+      </w:pPr>
+      <w:proofErr w:type="spellStart"/>
+      <w:r>
+        <w:rPr>
+          <w:b/>
+          <w:bCs/>
+        </w:rPr>
+        <w:t>IStudentRepository.cs</w:t>
+      </w:r>
+      <w:proofErr w:type="spellEnd"/>
+    </w:p>
+    <w:p>
+      <w:pPr>
+        <w:pStyle w:val="BodyText"/>
+      </w:pPr>
+      <w:r>
+        <w:t xml:space="preserve">Interface class for </w:t>
+      </w:r>
+      <w:proofErr w:type="spellStart"/>
+      <w:r>
+        <w:t>StudentRepository</w:t>
+      </w:r>
+      <w:proofErr w:type="spellEnd"/>
+      <w:r>
+        <w:t>.</w:t>
+      </w:r>
+    </w:p>
+    <w:p>
+      <w:pPr>
+        <w:pStyle w:val="BodyText"/>
+        <w:rPr>
+          <w:b/>
+          <w:bCs/>
+        </w:rPr>
+      </w:pPr>
+      <w:proofErr w:type="spellStart"/>
+      <w:r>
+        <w:rPr>
+          <w:b/>
+          <w:bCs/>
+        </w:rPr>
+        <w:t>StudentRepository.cs</w:t>
+      </w:r>
+      <w:proofErr w:type="spellEnd"/>
+    </w:p>
+    <w:p>
+      <w:pPr>
+        <w:pStyle w:val="BodyText"/>
+      </w:pPr>
+      <w:r>
+        <w:t>Code to retrieve an instance of Student from the database</w:t>
+      </w:r>
+      <w:r>
+        <w:t>.</w:t>
+      </w:r>
+    </w:p>
+    <w:p>
+      <w:pPr>
+        <w:pStyle w:val="BodyText"/>
+      </w:pPr>
+      <w:proofErr w:type="spellStart"/>
+      <w:r>
+        <w:rPr>
+          <w:b/>
+          <w:bCs/>
+        </w:rPr>
+        <w:t>ProfScreen</w:t>
+      </w:r>
+      <w:r>
+        <w:rPr>
+          <w:b/>
+          <w:bCs/>
+        </w:rPr>
+        <w:t>View</w:t>
+      </w:r>
+      <w:r>
+        <w:rPr>
+          <w:b/>
+          <w:bCs/>
+        </w:rPr>
+        <w:t>Model.cs</w:t>
+      </w:r>
+      <w:proofErr w:type="spellEnd"/>
+    </w:p>
+    <w:p>
+      <w:pPr>
+        <w:pStyle w:val="BodyText"/>
+      </w:pPr>
+      <w:r>
+        <w:t xml:space="preserve">Holds information that is passed to and from the </w:t>
+      </w:r>
+      <w:proofErr w:type="spellStart"/>
+      <w:r>
+        <w:t>ProfScreen</w:t>
+      </w:r>
+      <w:proofErr w:type="spellEnd"/>
+      <w:r>
+        <w:t xml:space="preserve"> pages</w:t>
+      </w:r>
+      <w:r>
+        <w:t>.</w:t>
+      </w:r>
+    </w:p>
+    <w:p>
+      <w:pPr>
+        <w:pStyle w:val="BodyText"/>
+      </w:pPr>
+      <w:proofErr w:type="spellStart"/>
+      <w:r>
+        <w:rPr>
+          <w:b/>
+          <w:bCs/>
+        </w:rPr>
+        <w:t>StudentPageModel.cs</w:t>
+      </w:r>
+      <w:proofErr w:type="spellEnd"/>
+    </w:p>
+    <w:p>
+      <w:pPr>
+        <w:pStyle w:val="BodyText"/>
+      </w:pPr>
+      <w:r>
+        <w:t xml:space="preserve">Holds information that is passed to and from the </w:t>
+      </w:r>
+      <w:proofErr w:type="spellStart"/>
+      <w:r>
+        <w:t>StudentPage</w:t>
+      </w:r>
+      <w:proofErr w:type="spellEnd"/>
+      <w:r>
+        <w:t xml:space="preserve"> pages.</w:t>
+      </w:r>
+    </w:p>
+    <w:p>
+      <w:pPr>
+        <w:pStyle w:val="BodyText"/>
+      </w:pPr>
+    </w:p>
+    <w:p>
+      <w:pPr>
+        <w:pStyle w:val="BodyText"/>
+      </w:pPr>
+    </w:p>
+    <w:p>
+      <w:pPr>
+        <w:pStyle w:val="BodyText"/>
+      </w:pPr>
+    </w:p>
+    <w:p>
+      <w:pPr>
+        <w:pStyle w:val="BodyText"/>
       </w:pPr>
     </w:p>
     <w:p>
@@ -3990,9 +3916,6 @@
           <w:ilvl w:val="0"/>
           <w:numId w:val="6"/>
         </w:numPr>
-        <w:rPr>
-          <w:rFonts w:hint="eastAsia"/>
-        </w:rPr>
       </w:pPr>
       <w:bookmarkStart w:id="19" w:name="_Toc16191922"/>
       <w:r>
@@ -4003,9 +3926,6 @@
     <w:p>
       <w:pPr>
         <w:pStyle w:val="BodyText"/>
-        <w:rPr>
-          <w:rFonts w:hint="eastAsia"/>
-        </w:rPr>
       </w:pPr>
       <w:r>
         <w:t xml:space="preserve">For every assignment there must be two unit tests the instructor version that is used when running Aces, and a student unit test. </w:t>
@@ -4014,9 +3934,6 @@
     <w:p>
       <w:pPr>
         <w:pStyle w:val="BodyText"/>
-        <w:rPr>
-          <w:rFonts w:hint="eastAsia"/>
-        </w:rPr>
       </w:pPr>
       <w:proofErr w:type="spellStart"/>
       <w:r>
@@ -4036,12 +3953,8 @@
       </w:r>
     </w:p>
     <w:p>
-      <w:pPr>
-        <w:rPr>
-          <w:rFonts w:hint="eastAsia"/>
-        </w:rPr>
-      </w:pPr>
-      <w:r>
+      <w:r>
+        <w:lastRenderedPageBreak/>
         <w:t>There are 3 files that should be in a student assignment:</w:t>
       </w:r>
     </w:p>
@@ -4052,9 +3965,6 @@
           <w:ilvl w:val="0"/>
           <w:numId w:val="12"/>
         </w:numPr>
-        <w:rPr>
-          <w:rFonts w:hint="eastAsia"/>
-        </w:rPr>
       </w:pPr>
       <w:r>
         <w:t>.</w:t>
@@ -4075,9 +3985,6 @@
           <w:ilvl w:val="0"/>
           <w:numId w:val="12"/>
         </w:numPr>
-        <w:rPr>
-          <w:rFonts w:hint="eastAsia"/>
-        </w:rPr>
       </w:pPr>
       <w:r>
         <w:t>.H file (optional) for the students to work in</w:t>
@@ -4090,9 +3997,6 @@
           <w:ilvl w:val="0"/>
           <w:numId w:val="12"/>
         </w:numPr>
-        <w:rPr>
-          <w:rFonts w:hint="eastAsia"/>
-        </w:rPr>
       </w:pPr>
       <w:r>
         <w:t>Unit test file. This should contain the mai</w:t>
@@ -4104,11 +4008,6 @@
       </w:r>
     </w:p>
     <w:p>
-      <w:pPr>
-        <w:rPr>
-          <w:rFonts w:hint="eastAsia"/>
-        </w:rPr>
-      </w:pPr>
       <w:r>
         <w:t>In addition to the files given to the students, the instructor will need a unit test file with several modifications</w:t>
       </w:r>
@@ -4120,9 +4019,6 @@
           <w:ilvl w:val="0"/>
           <w:numId w:val="8"/>
         </w:numPr>
-        <w:rPr>
-          <w:rFonts w:hint="eastAsia"/>
-        </w:rPr>
       </w:pPr>
       <w:r>
         <w:t>It should not contain the git commit function</w:t>
@@ -4135,9 +4031,6 @@
           <w:ilvl w:val="0"/>
           <w:numId w:val="8"/>
         </w:numPr>
-        <w:rPr>
-          <w:rFonts w:hint="eastAsia"/>
-        </w:rPr>
       </w:pPr>
       <w:r>
         <w:t>A successful unit test should output the string “Passed [security code]” where the security code is a user defined string</w:t>
@@ -4150,9 +4043,6 @@
           <w:ilvl w:val="0"/>
           <w:numId w:val="8"/>
         </w:numPr>
-        <w:rPr>
-          <w:rFonts w:hint="eastAsia"/>
-        </w:rPr>
       </w:pPr>
       <w:r>
         <w:t>It should contain a main() method</w:t>
@@ -4162,36 +4052,19 @@
       <w:pPr>
         <w:pStyle w:val="ListParagraph"/>
         <w:ind w:left="1480"/>
-        <w:rPr>
-          <w:rFonts w:hint="eastAsia"/>
-        </w:rPr>
       </w:pPr>
     </w:p>
     <w:p>
       <w:pPr>
         <w:pStyle w:val="BodyText"/>
-        <w:rPr>
-          <w:rFonts w:hint="eastAsia"/>
-        </w:rPr>
-      </w:pPr>
-      <w:r>
-        <w:t xml:space="preserve">When ACES is run, the student unit test is </w:t>
-      </w:r>
-      <w:proofErr w:type="gramStart"/>
-      <w:r>
-        <w:t>deleted</w:t>
-      </w:r>
-      <w:proofErr w:type="gramEnd"/>
-      <w:r>
-        <w:t xml:space="preserve"> and the instructor version is copied in its place.</w:t>
+      </w:pPr>
+      <w:r>
+        <w:t>When ACES is run, the student unit test is deleted and the instructor version is copied in its place.</w:t>
       </w:r>
     </w:p>
     <w:p>
       <w:pPr>
         <w:pStyle w:val="BodyText"/>
-        <w:rPr>
-          <w:rFonts w:hint="eastAsia"/>
-        </w:rPr>
       </w:pPr>
       <w:r>
         <w:rPr>
@@ -4248,9 +4121,6 @@
       <w:pPr>
         <w:pStyle w:val="BodyText"/>
         <w:spacing w:line="360" w:lineRule="auto"/>
-        <w:rPr>
-          <w:rFonts w:hint="eastAsia"/>
-        </w:rPr>
       </w:pPr>
     </w:p>
     <w:p>
@@ -4261,13 +4131,9 @@
           <w:numId w:val="7"/>
         </w:numPr>
         <w:spacing w:line="360" w:lineRule="auto"/>
-        <w:rPr>
-          <w:rFonts w:hint="eastAsia"/>
-        </w:rPr>
       </w:pPr>
       <w:bookmarkStart w:id="21" w:name="_Toc16191923"/>
       <w:r>
-        <w:lastRenderedPageBreak/>
         <w:t>To do</w:t>
       </w:r>
       <w:bookmarkEnd w:id="21"/>
@@ -4280,9 +4146,6 @@
           <w:numId w:val="11"/>
         </w:numPr>
         <w:spacing w:line="360" w:lineRule="auto"/>
-        <w:rPr>
-          <w:rFonts w:hint="eastAsia"/>
-        </w:rPr>
       </w:pPr>
       <w:r>
         <w:t>Save assignment data in .net core Session data</w:t>
@@ -4296,9 +4159,6 @@
           <w:numId w:val="11"/>
         </w:numPr>
         <w:spacing w:line="360" w:lineRule="auto"/>
-        <w:rPr>
-          <w:rFonts w:hint="eastAsia"/>
-        </w:rPr>
       </w:pPr>
       <w:r>
         <w:t xml:space="preserve">Currently the assignment data is stored in a static variable inside the </w:t>
@@ -4309,15 +4169,7 @@
       </w:r>
       <w:proofErr w:type="spellEnd"/>
       <w:r>
-        <w:t xml:space="preserve"> Class. This should be </w:t>
-      </w:r>
-      <w:proofErr w:type="gramStart"/>
-      <w:r>
-        <w:t>deleted</w:t>
-      </w:r>
-      <w:proofErr w:type="gramEnd"/>
-      <w:r>
-        <w:t xml:space="preserve"> and the data should instead be stored in session data, so that the program can handle multiple instructors using it concurrently. This should also fix the problem of not being able to click the back button on the assignment details page.</w:t>
+        <w:t xml:space="preserve"> Class. This should be deleted and the data should instead be stored in session data, so that the program can handle multiple instructors using it concurrently. This should also fix the problem of not being able to click the back button on the assignment details page.</w:t>
       </w:r>
     </w:p>
     <w:p>
@@ -4328,9 +4180,6 @@
           <w:numId w:val="11"/>
         </w:numPr>
         <w:spacing w:line="360" w:lineRule="auto"/>
-        <w:rPr>
-          <w:rFonts w:hint="eastAsia"/>
-        </w:rPr>
       </w:pPr>
       <w:r>
         <w:t>Validate input</w:t>
@@ -4344,11 +4193,9 @@
           <w:numId w:val="11"/>
         </w:numPr>
         <w:spacing w:line="360" w:lineRule="auto"/>
-        <w:rPr>
-          <w:rFonts w:hint="eastAsia"/>
-        </w:rPr>
-      </w:pPr>
-      <w:r>
+      </w:pPr>
+      <w:r>
+        <w:lastRenderedPageBreak/>
         <w:t>The program only validates the login. It should check that all other input (assignment name, security key, etc.) is valid</w:t>
       </w:r>
     </w:p>
@@ -4360,9 +4207,6 @@
           <w:numId w:val="11"/>
         </w:numPr>
         <w:spacing w:line="360" w:lineRule="auto"/>
-        <w:rPr>
-          <w:rFonts w:hint="eastAsia"/>
-        </w:rPr>
       </w:pPr>
       <w:r>
         <w:t>Secure login</w:t>
@@ -4376,9 +4220,6 @@
           <w:numId w:val="11"/>
         </w:numPr>
         <w:spacing w:line="360" w:lineRule="auto"/>
-        <w:rPr>
-          <w:rFonts w:hint="eastAsia"/>
-        </w:rPr>
       </w:pPr>
       <w:r>
         <w:t>Use OAuth to login with a token or find another way to login without using the instructors plain text password to login.</w:t>
@@ -4392,9 +4233,6 @@
           <w:numId w:val="11"/>
         </w:numPr>
         <w:spacing w:line="360" w:lineRule="auto"/>
-        <w:rPr>
-          <w:rFonts w:hint="eastAsia"/>
-        </w:rPr>
       </w:pPr>
       <w:r>
         <w:t>Handle problems with student's code</w:t>
@@ -4408,20 +4246,9 @@
           <w:numId w:val="11"/>
         </w:numPr>
         <w:spacing w:line="360" w:lineRule="auto"/>
-        <w:rPr>
-          <w:rFonts w:hint="eastAsia"/>
-        </w:rPr>
-      </w:pPr>
-      <w:r>
-        <w:t xml:space="preserve">Aces needs to be able to handle any problems with the </w:t>
-      </w:r>
-      <w:proofErr w:type="gramStart"/>
-      <w:r>
-        <w:t>students</w:t>
-      </w:r>
-      <w:proofErr w:type="gramEnd"/>
-      <w:r>
-        <w:t xml:space="preserve"> code that would prevent the program from finishing (e.g. infinite loops).</w:t>
+      </w:pPr>
+      <w:r>
+        <w:t>Aces needs to be able to handle any problems with the students code that would prevent the program from finishing (e.g. infinite loops).</w:t>
       </w:r>
     </w:p>
     <w:p>
@@ -4432,9 +4259,6 @@
           <w:numId w:val="11"/>
         </w:numPr>
         <w:spacing w:line="360" w:lineRule="auto"/>
-        <w:rPr>
-          <w:rFonts w:hint="eastAsia"/>
-        </w:rPr>
       </w:pPr>
       <w:r>
         <w:t>Compile and run student's code asynchronously</w:t>
@@ -4448,9 +4272,6 @@
           <w:numId w:val="11"/>
         </w:numPr>
         <w:spacing w:line="360" w:lineRule="auto"/>
-        <w:rPr>
-          <w:rFonts w:hint="eastAsia"/>
-        </w:rPr>
       </w:pPr>
       <w:r>
         <w:t>To make the program more efficient, and so it does not wait for too long waiting on one students code that has problems.</w:t>
@@ -4464,9 +4285,6 @@
           <w:numId w:val="11"/>
         </w:numPr>
         <w:spacing w:line="360" w:lineRule="auto"/>
-        <w:rPr>
-          <w:rFonts w:hint="eastAsia"/>
-        </w:rPr>
       </w:pPr>
       <w:r>
         <w:t>Permissions for student uploads</w:t>
@@ -4480,9 +4298,6 @@
           <w:numId w:val="11"/>
         </w:numPr>
         <w:spacing w:line="360" w:lineRule="auto"/>
-        <w:rPr>
-          <w:rFonts w:hint="eastAsia"/>
-        </w:rPr>
       </w:pPr>
       <w:r>
         <w:t>Anything the students upload should not have the ability to damage or modify the server, or anything on it.</w:t>
@@ -4496,20 +4311,9 @@
           <w:numId w:val="11"/>
         </w:numPr>
         <w:spacing w:line="360" w:lineRule="auto"/>
-        <w:rPr>
-          <w:rFonts w:hint="eastAsia"/>
-        </w:rPr>
-      </w:pPr>
-      <w:r>
-        <w:t xml:space="preserve">Make it so students </w:t>
-      </w:r>
-      <w:proofErr w:type="gramStart"/>
-      <w:r>
-        <w:t>cant</w:t>
-      </w:r>
-      <w:proofErr w:type="gramEnd"/>
-      <w:r>
-        <w:t xml:space="preserve"> access the Professor Screen</w:t>
+      </w:pPr>
+      <w:r>
+        <w:t>Make it so students cant access the Professor Screen</w:t>
       </w:r>
     </w:p>
     <w:p>
@@ -4520,9 +4324,6 @@
           <w:numId w:val="11"/>
         </w:numPr>
         <w:spacing w:line="360" w:lineRule="auto"/>
-        <w:rPr>
-          <w:rFonts w:hint="eastAsia"/>
-        </w:rPr>
       </w:pPr>
       <w:r>
         <w:t>The students need the URL to access the Professor screen, but if the get that URL they can add &amp; delete classes. Maybe add a login page to prevent students from getting access to it.</w:t>
@@ -4545,11 +4346,6 @@
 <w:endnotes xmlns:wpc="http://schemas.microsoft.com/office/word/2010/wordprocessingCanvas" xmlns:cx="http://schemas.microsoft.com/office/drawing/2014/chartex" xmlns:cx1="http://schemas.microsoft.com/office/drawing/2015/9/8/chartex" xmlns:cx2="http://schemas.microsoft.com/office/drawing/2015/10/21/chartex" xmlns:cx3="http://schemas.microsoft.com/office/drawing/2016/5/9/chartex" xmlns:cx4="http://schemas.microsoft.com/office/drawing/2016/5/10/chartex" xmlns:cx5="http://schemas.microsoft.com/office/drawing/2016/5/11/chartex" xmlns:cx6="http://schemas.microsoft.com/office/drawing/2016/5/12/chartex" xmlns:cx7="http://schemas.microsoft.com/office/drawing/2016/5/13/chartex" xmlns:cx8="http://schemas.microsoft.com/office/drawing/2016/5/14/chartex" xmlns:mc="http://schemas.openxmlformats.org/markup-compatibility/2006" xmlns:aink="http://schemas.microsoft.com/office/drawing/2016/ink" xmlns:am3d="http://schemas.microsoft.com/office/drawing/2017/model3d" xmlns:o="urn:schemas-microsoft-com:office:office" xmlns:r="http://schemas.openxmlformats.org/officeDocument/2006/relationships" xmlns:m="http://schemas.openxmlformats.org/officeDocument/2006/math" xmlns:v="urn:schemas-microsoft-com:vml" xmlns:wp14="http://schemas.microsoft.com/office/word/2010/wordprocessingDrawing" xmlns:wp="http://schemas.openxmlformats.org/drawingml/2006/wordprocessingDrawing" xmlns:w10="urn:schemas-microsoft-com:office:word" xmlns:w="http://schemas.openxmlformats.org/wordprocessingml/2006/main" xmlns:w14="http://schemas.microsoft.com/office/word/2010/wordml" xmlns:w15="http://schemas.microsoft.com/office/word/2012/wordml" xmlns:w16cid="http://schemas.microsoft.com/office/word/2016/wordml/cid" xmlns:w16se="http://schemas.microsoft.com/office/word/2015/wordml/symex" xmlns:wpg="http://schemas.microsoft.com/office/word/2010/wordprocessingGroup" xmlns:wpi="http://schemas.microsoft.com/office/word/2010/wordprocessingInk" xmlns:wne="http://schemas.microsoft.com/office/word/2006/wordml" xmlns:wps="http://schemas.microsoft.com/office/word/2010/wordprocessingShape" mc:Ignorable="w14 w15 w16se w16cid wp14">
   <w:endnote w:type="separator" w:id="-1">
     <w:p>
-      <w:pPr>
-        <w:rPr>
-          <w:rFonts w:hint="eastAsia"/>
-        </w:rPr>
-      </w:pPr>
       <w:r>
         <w:separator/>
       </w:r>
@@ -4557,11 +4353,6 @@
   </w:endnote>
   <w:endnote w:type="continuationSeparator" w:id="0">
     <w:p>
-      <w:pPr>
-        <w:rPr>
-          <w:rFonts w:hint="eastAsia"/>
-        </w:rPr>
-      </w:pPr>
       <w:r>
         <w:continuationSeparator/>
       </w:r>
@@ -4574,11 +4365,6 @@
 <w:footnotes xmlns:wpc="http://schemas.microsoft.com/office/word/2010/wordprocessingCanvas" xmlns:cx="http://schemas.microsoft.com/office/drawing/2014/chartex" xmlns:cx1="http://schemas.microsoft.com/office/drawing/2015/9/8/chartex" xmlns:cx2="http://schemas.microsoft.com/office/drawing/2015/10/21/chartex" xmlns:cx3="http://schemas.microsoft.com/office/drawing/2016/5/9/chartex" xmlns:cx4="http://schemas.microsoft.com/office/drawing/2016/5/10/chartex" xmlns:cx5="http://schemas.microsoft.com/office/drawing/2016/5/11/chartex" xmlns:cx6="http://schemas.microsoft.com/office/drawing/2016/5/12/chartex" xmlns:cx7="http://schemas.microsoft.com/office/drawing/2016/5/13/chartex" xmlns:cx8="http://schemas.microsoft.com/office/drawing/2016/5/14/chartex" xmlns:mc="http://schemas.openxmlformats.org/markup-compatibility/2006" xmlns:aink="http://schemas.microsoft.com/office/drawing/2016/ink" xmlns:am3d="http://schemas.microsoft.com/office/drawing/2017/model3d" xmlns:o="urn:schemas-microsoft-com:office:office" xmlns:r="http://schemas.openxmlformats.org/officeDocument/2006/relationships" xmlns:m="http://schemas.openxmlformats.org/officeDocument/2006/math" xmlns:v="urn:schemas-microsoft-com:vml" xmlns:wp14="http://schemas.microsoft.com/office/word/2010/wordprocessingDrawing" xmlns:wp="http://schemas.openxmlformats.org/drawingml/2006/wordprocessingDrawing" xmlns:w10="urn:schemas-microsoft-com:office:word" xmlns:w="http://schemas.openxmlformats.org/wordprocessingml/2006/main" xmlns:w14="http://schemas.microsoft.com/office/word/2010/wordml" xmlns:w15="http://schemas.microsoft.com/office/word/2012/wordml" xmlns:w16cid="http://schemas.microsoft.com/office/word/2016/wordml/cid" xmlns:w16se="http://schemas.microsoft.com/office/word/2015/wordml/symex" xmlns:wpg="http://schemas.microsoft.com/office/word/2010/wordprocessingGroup" xmlns:wpi="http://schemas.microsoft.com/office/word/2010/wordprocessingInk" xmlns:wne="http://schemas.microsoft.com/office/word/2006/wordml" xmlns:wps="http://schemas.microsoft.com/office/word/2010/wordprocessingShape" mc:Ignorable="w14 w15 w16se w16cid wp14">
   <w:footnote w:type="separator" w:id="-1">
     <w:p>
-      <w:pPr>
-        <w:rPr>
-          <w:rFonts w:hint="eastAsia"/>
-        </w:rPr>
-      </w:pPr>
       <w:r>
         <w:separator/>
       </w:r>
@@ -4586,11 +4372,6 @@
   </w:footnote>
   <w:footnote w:type="continuationSeparator" w:id="0">
     <w:p>
-      <w:pPr>
-        <w:rPr>
-          <w:rFonts w:hint="eastAsia"/>
-        </w:rPr>
-      </w:pPr>
       <w:r>
         <w:continuationSeparator/>
       </w:r>
@@ -4604,9 +4385,6 @@
   <w:p>
     <w:pPr>
       <w:pStyle w:val="Header"/>
-      <w:rPr>
-        <w:rFonts w:hint="eastAsia"/>
-      </w:rPr>
     </w:pPr>
     <w:r>
       <w:tab/>
@@ -4618,9 +4396,6 @@
   <w:p>
     <w:pPr>
       <w:pStyle w:val="Header"/>
-      <w:rPr>
-        <w:rFonts w:hint="eastAsia"/>
-      </w:rPr>
     </w:pPr>
     <w:r>
       <w:tab/>
@@ -6914,7 +6689,7 @@
     </w:rPrDefault>
     <w:pPrDefault/>
   </w:docDefaults>
-  <w:latentStyles w:defLockedState="0" w:defUIPriority="99" w:defSemiHidden="0" w:defUnhideWhenUsed="0" w:defQFormat="0" w:count="375">
+  <w:latentStyles w:defLockedState="0" w:defUIPriority="99" w:defSemiHidden="0" w:defUnhideWhenUsed="0" w:defQFormat="0" w:count="376">
     <w:lsdException w:name="Normal" w:uiPriority="0" w:qFormat="1"/>
     <w:lsdException w:name="heading 1" w:uiPriority="9" w:qFormat="1"/>
     <w:lsdException w:name="heading 2" w:semiHidden="1" w:uiPriority="9" w:unhideWhenUsed="1" w:qFormat="1"/>
@@ -7020,7 +6795,6 @@
     <w:lsdException w:name="HTML Sample" w:semiHidden="1" w:unhideWhenUsed="1"/>
     <w:lsdException w:name="HTML Typewriter" w:semiHidden="1" w:unhideWhenUsed="1"/>
     <w:lsdException w:name="HTML Variable" w:semiHidden="1" w:unhideWhenUsed="1"/>
-    <w:lsdException w:name="Normal Table" w:semiHidden="1" w:unhideWhenUsed="1"/>
     <w:lsdException w:name="annotation subject" w:semiHidden="1" w:unhideWhenUsed="1"/>
     <w:lsdException w:name="No List" w:semiHidden="1" w:unhideWhenUsed="1"/>
     <w:lsdException w:name="Outline List 1" w:semiHidden="1" w:unhideWhenUsed="1"/>
@@ -7067,10 +6841,8 @@
     <w:lsdException w:name="Table Subtle 2" w:semiHidden="1" w:unhideWhenUsed="1"/>
     <w:lsdException w:name="Table Web 1" w:semiHidden="1" w:unhideWhenUsed="1"/>
     <w:lsdException w:name="Table Web 2" w:semiHidden="1" w:unhideWhenUsed="1"/>
-    <w:lsdException w:name="Table Web 3" w:semiHidden="1" w:unhideWhenUsed="1"/>
     <w:lsdException w:name="Balloon Text" w:semiHidden="1" w:unhideWhenUsed="1"/>
     <w:lsdException w:name="Table Grid" w:uiPriority="39"/>
-    <w:lsdException w:name="Table Theme" w:semiHidden="1" w:unhideWhenUsed="1"/>
     <w:lsdException w:name="Placeholder Text" w:semiHidden="1"/>
     <w:lsdException w:name="No Spacing" w:uiPriority="1" w:qFormat="1"/>
     <w:lsdException w:name="Light Shading" w:uiPriority="60"/>
@@ -7290,6 +7062,7 @@
     <w:lsdException w:name="Smart Hyperlink" w:semiHidden="1" w:unhideWhenUsed="1"/>
     <w:lsdException w:name="Hashtag" w:semiHidden="1" w:unhideWhenUsed="1"/>
     <w:lsdException w:name="Unresolved Mention" w:semiHidden="1" w:unhideWhenUsed="1"/>
+    <w:lsdException w:name="Smart Link" w:semiHidden="1" w:unhideWhenUsed="1"/>
   </w:latentStyles>
   <w:style w:type="paragraph" w:default="1" w:styleId="Normal">
     <w:name w:val="Normal"/>

</xml_diff>